<commit_message>
changed parameters updated docs added experimental file
</commit_message>
<xml_diff>
--- a/TheProblem.docx
+++ b/TheProblem.docx
@@ -229,6 +229,49 @@
     <w:p/>
     <w:p>
       <w:r>
+        <w:rPr>
+          <w:noProof/>
+        </w:rPr>
+        <w:drawing>
+          <wp:inline distT="0" distB="0" distL="0" distR="0" wp14:anchorId="1E8A1609" wp14:editId="08B943AD">
+            <wp:extent cx="2146754" cy="2439448"/>
+            <wp:effectExtent l="0" t="0" r="0" b="0"/>
+            <wp:docPr id="2" name="Picture 2" descr="Table&#10;&#10;Description automatically generated"/>
+            <wp:cNvGraphicFramePr>
+              <a:graphicFrameLocks xmlns:a="http://schemas.openxmlformats.org/drawingml/2006/main" noChangeAspect="1"/>
+            </wp:cNvGraphicFramePr>
+            <a:graphic xmlns:a="http://schemas.openxmlformats.org/drawingml/2006/main">
+              <a:graphicData uri="http://schemas.openxmlformats.org/drawingml/2006/picture">
+                <pic:pic xmlns:pic="http://schemas.openxmlformats.org/drawingml/2006/picture">
+                  <pic:nvPicPr>
+                    <pic:cNvPr id="2" name="Picture 2" descr="Table&#10;&#10;Description automatically generated"/>
+                    <pic:cNvPicPr/>
+                  </pic:nvPicPr>
+                  <pic:blipFill>
+                    <a:blip r:embed="rId5"/>
+                    <a:stretch>
+                      <a:fillRect/>
+                    </a:stretch>
+                  </pic:blipFill>
+                  <pic:spPr>
+                    <a:xfrm>
+                      <a:off x="0" y="0"/>
+                      <a:ext cx="2164236" cy="2459313"/>
+                    </a:xfrm>
+                    <a:prstGeom prst="rect">
+                      <a:avLst/>
+                    </a:prstGeom>
+                  </pic:spPr>
+                </pic:pic>
+              </a:graphicData>
+            </a:graphic>
+          </wp:inline>
+        </w:drawing>
+      </w:r>
+    </w:p>
+    <w:p/>
+    <w:p>
+      <w:r>
         <w:t>Your job as a data scientist consultant is to find a way of correcting</w:t>
       </w:r>
       <w:r>
@@ -323,7 +366,6 @@
         </w:numPr>
       </w:pPr>
       <w:r>
-        <w:lastRenderedPageBreak/>
         <w:t>The buffer size is 3</w:t>
       </w:r>
     </w:p>
@@ -575,7 +617,6 @@
         </w:numPr>
       </w:pPr>
       <w:r>
-        <w:lastRenderedPageBreak/>
         <w:t xml:space="preserve">We do not expect you to come up with the absolute best solution in this short amount of time. A good solution </w:t>
       </w:r>
       <w:r>

</xml_diff>

<commit_message>
small changes to wording on problem description
</commit_message>
<xml_diff>
--- a/TheProblem.docx
+++ b/TheProblem.docx
@@ -148,7 +148,10 @@
         <w:t xml:space="preserve">. A buffer is </w:t>
       </w:r>
       <w:r>
-        <w:t xml:space="preserve">fixed number of lines. </w:t>
+        <w:t>constant</w:t>
+      </w:r>
+      <w:r>
+        <w:t xml:space="preserve"> number of lines. </w:t>
       </w:r>
       <w:r>
         <w:t xml:space="preserve">You’ve figured out that the buffer size is 3. </w:t>

</xml_diff>

<commit_message>
Minor copy-editing for clarity
</commit_message>
<xml_diff>
--- a/TheProblem.docx
+++ b/TheProblem.docx
@@ -62,171 +62,201 @@
         <w:t>Your client has made a terrible mistake. They have acquired a company from a bankruptcy proceeding. The acquired company</w:t>
       </w:r>
       <w:r>
-        <w:t xml:space="preserve"> was called Vanish</w:t>
-      </w:r>
+        <w:t>,</w:t>
+      </w:r>
+      <w:r>
+        <w:t xml:space="preserve"> called Vanish</w:t>
+      </w:r>
+      <w:r>
+        <w:t>,</w:t>
+      </w:r>
+      <w:r>
+        <w:t xml:space="preserve"> </w:t>
+      </w:r>
+      <w:r>
+        <w:t>had only one asset of value</w:t>
+      </w:r>
+      <w:r>
+        <w:t>:</w:t>
+      </w:r>
+      <w:r>
+        <w:t xml:space="preserve"> their receivables</w:t>
+      </w:r>
+      <w:r>
+        <w:t xml:space="preserve"> </w:t>
+      </w:r>
+      <w:r>
+        <w:t xml:space="preserve">which are </w:t>
+      </w:r>
+      <w:r>
+        <w:t xml:space="preserve">recorded in a ledger. </w:t>
+      </w:r>
+      <w:r>
+        <w:t>The ledger file</w:t>
+      </w:r>
+      <w:r>
+        <w:t xml:space="preserve"> (csv format)</w:t>
+      </w:r>
+      <w:r>
+        <w:t xml:space="preserve"> has a column for each of the following fields</w:t>
+      </w:r>
+      <w:r>
+        <w:t xml:space="preserve"> (all integers): </w:t>
+      </w:r>
+    </w:p>
+    <w:p/>
+    <w:p>
+      <w:proofErr w:type="spellStart"/>
+      <w:r>
+        <w:t>customer_id</w:t>
+      </w:r>
+      <w:proofErr w:type="spellEnd"/>
+      <w:r>
+        <w:t>: a sequential number, unique, given to each customer</w:t>
+      </w:r>
+    </w:p>
+    <w:p>
+      <w:r>
+        <w:t>age: the age of the customer in years</w:t>
+      </w:r>
+    </w:p>
+    <w:p>
+      <w:r>
+        <w:t>amount: the amount in dollars that are owed</w:t>
+      </w:r>
+    </w:p>
+    <w:p/>
+    <w:p>
+      <w:r>
+        <w:t>Vanish has</w:t>
+      </w:r>
+      <w:r>
+        <w:t xml:space="preserve"> </w:t>
+      </w:r>
+      <w:r>
+        <w:t xml:space="preserve">separate </w:t>
+      </w:r>
+      <w:r>
+        <w:t xml:space="preserve">records which have the name and addresses for each </w:t>
+      </w:r>
+      <w:proofErr w:type="spellStart"/>
+      <w:r>
+        <w:t>customer_id</w:t>
+      </w:r>
+      <w:proofErr w:type="spellEnd"/>
       <w:r>
         <w:t xml:space="preserve">. </w:t>
       </w:r>
       <w:r>
-        <w:t xml:space="preserve">They </w:t>
-      </w:r>
-      <w:r>
-        <w:t>had only one asset of value, their receivables</w:t>
+        <w:t>This is enough information to bill the people and collect the money. What could go wrong with that?</w:t>
+      </w:r>
+    </w:p>
+    <w:p/>
+    <w:p>
+      <w:r>
+        <w:t>The trouble is that the ledger file has been corrupted. What appears to have happened is the following. The file was written out one buffer at a time</w:t>
+      </w:r>
+      <w:r>
+        <w:t xml:space="preserve">. A buffer is </w:t>
+      </w:r>
+      <w:r>
+        <w:t>constant</w:t>
+      </w:r>
+      <w:r>
+        <w:t xml:space="preserve"> number of lines. </w:t>
+      </w:r>
+      <w:r>
+        <w:t>You’ve figured out that the buffer size is 3</w:t>
+      </w:r>
+      <w:r>
+        <w:t xml:space="preserve"> lines</w:t>
+      </w:r>
+      <w:r>
+        <w:t xml:space="preserve">. </w:t>
+      </w:r>
+    </w:p>
+    <w:p/>
+    <w:p>
+      <w:r>
+        <w:t>A bug seems to have created the situ</w:t>
+      </w:r>
+      <w:r>
+        <w:t>ation where</w:t>
+      </w:r>
+      <w:r>
+        <w:t>,</w:t>
+      </w:r>
+      <w:r>
+        <w:t xml:space="preserve"> before every buffer</w:t>
       </w:r>
       <w:r>
         <w:t xml:space="preserve"> </w:t>
       </w:r>
       <w:r>
-        <w:t xml:space="preserve">which are </w:t>
-      </w:r>
-      <w:r>
-        <w:t xml:space="preserve">recorded in a ledger. </w:t>
-      </w:r>
-      <w:r>
-        <w:t>The ledger file</w:t>
-      </w:r>
-      <w:r>
-        <w:t xml:space="preserve"> (csv format)</w:t>
-      </w:r>
-      <w:r>
-        <w:t xml:space="preserve"> has a column for each of the following fields</w:t>
-      </w:r>
-      <w:r>
-        <w:t xml:space="preserve"> (all integers): </w:t>
-      </w:r>
-    </w:p>
-    <w:p/>
-    <w:p>
-      <w:proofErr w:type="spellStart"/>
-      <w:r>
-        <w:t>customer_id</w:t>
-      </w:r>
-      <w:proofErr w:type="spellEnd"/>
-      <w:r>
-        <w:t>: a sequential number, unique, given to each customer</w:t>
-      </w:r>
-    </w:p>
-    <w:p>
-      <w:r>
-        <w:t>age: the age of the customer in years</w:t>
-      </w:r>
-    </w:p>
-    <w:p>
-      <w:r>
-        <w:t>amount: the amount in dollars that are owed</w:t>
-      </w:r>
-    </w:p>
-    <w:p/>
-    <w:p>
-      <w:r>
-        <w:t xml:space="preserve">There </w:t>
-      </w:r>
-      <w:r>
-        <w:t xml:space="preserve">are </w:t>
-      </w:r>
-      <w:r>
-        <w:t xml:space="preserve">records which have the name and addresses for each </w:t>
-      </w:r>
-      <w:proofErr w:type="spellStart"/>
-      <w:r>
-        <w:t>customer_id</w:t>
-      </w:r>
-      <w:proofErr w:type="spellEnd"/>
-      <w:r>
-        <w:t xml:space="preserve">. </w:t>
-      </w:r>
-      <w:r>
-        <w:t>This is enough information to bill the people and collect the money. What could go wrong with that?</w:t>
-      </w:r>
-    </w:p>
-    <w:p/>
-    <w:p>
-      <w:r>
-        <w:t>The trouble is that the ledger file has been corrupted. What appears to have happened is the following. The file was written out one buffer at a time</w:t>
-      </w:r>
-      <w:r>
-        <w:t xml:space="preserve">. A buffer is </w:t>
+        <w:t xml:space="preserve">write, there is some </w:t>
+      </w:r>
+      <w:r>
+        <w:t>fixed b</w:t>
+      </w:r>
+      <w:r>
+        <w:t>ut</w:t>
+      </w:r>
+      <w:r>
+        <w:t xml:space="preserve"> unknown </w:t>
+      </w:r>
+      <w:r>
+        <w:t>probability of a</w:t>
+      </w:r>
+      <w:r>
+        <w:t xml:space="preserve"> kind </w:t>
+      </w:r>
+      <w:r>
+        <w:t xml:space="preserve">of </w:t>
+      </w:r>
+      <w:r>
+        <w:t xml:space="preserve">random mutation occurring. The effect of that mutation is that the </w:t>
+      </w:r>
+      <w:r>
+        <w:t>order</w:t>
+      </w:r>
+      <w:r>
+        <w:t xml:space="preserve"> of two </w:t>
+      </w:r>
+      <w:r>
+        <w:t xml:space="preserve">randomly chosen </w:t>
+      </w:r>
+      <w:r>
+        <w:t>columns get</w:t>
+      </w:r>
+      <w:r>
+        <w:t>s</w:t>
+      </w:r>
+      <w:r>
+        <w:t xml:space="preserve"> swapped from the previous state. </w:t>
+      </w:r>
+      <w:r>
+        <w:t>Most often, there is no change but sometimes t</w:t>
+      </w:r>
+      <w:r>
+        <w:t>his swap occurs</w:t>
+      </w:r>
+      <w:r>
+        <w:t>. After a few such mutations</w:t>
+      </w:r>
+      <w:r>
+        <w:t>, the order is completely shuffled from what the header row</w:t>
+      </w:r>
+      <w:r>
+        <w:t xml:space="preserve"> says the </w:t>
+      </w:r>
+      <w:r>
+        <w:t xml:space="preserve">column should mean. The column ordering is however </w:t>
       </w:r>
       <w:r>
         <w:t>constant</w:t>
       </w:r>
       <w:r>
-        <w:t xml:space="preserve"> number of lines. </w:t>
-      </w:r>
-      <w:r>
-        <w:t xml:space="preserve">You’ve figured out that the buffer size is 3. </w:t>
-      </w:r>
-    </w:p>
-    <w:p/>
-    <w:p>
-      <w:r>
-        <w:t>A bug seems to have created the situ</w:t>
-      </w:r>
-      <w:r>
-        <w:t>ation where</w:t>
-      </w:r>
-      <w:r>
-        <w:t>,</w:t>
-      </w:r>
-      <w:r>
-        <w:t xml:space="preserve"> before every buffer</w:t>
-      </w:r>
-      <w:r>
-        <w:t xml:space="preserve"> </w:t>
-      </w:r>
-      <w:r>
-        <w:t xml:space="preserve">write, there is some </w:t>
-      </w:r>
-      <w:r>
-        <w:t xml:space="preserve">fixed by unknown </w:t>
-      </w:r>
-      <w:r>
-        <w:t>probability of a</w:t>
-      </w:r>
-      <w:r>
-        <w:t xml:space="preserve"> kind </w:t>
-      </w:r>
-      <w:r>
-        <w:t xml:space="preserve">of </w:t>
-      </w:r>
-      <w:r>
-        <w:t xml:space="preserve">random mutation occurring. The effect of that mutation is that the </w:t>
-      </w:r>
-      <w:r>
-        <w:t>order</w:t>
-      </w:r>
-      <w:r>
-        <w:t xml:space="preserve"> of two </w:t>
-      </w:r>
-      <w:r>
-        <w:t xml:space="preserve">randomly chosen </w:t>
-      </w:r>
-      <w:r>
-        <w:t>columns get</w:t>
-      </w:r>
-      <w:r>
-        <w:t>s</w:t>
-      </w:r>
-      <w:r>
-        <w:t xml:space="preserve"> swapped from the previous state. </w:t>
-      </w:r>
-      <w:r>
-        <w:t>Most often, there is no change but sometimes t</w:t>
-      </w:r>
-      <w:r>
-        <w:t>his swap occurs</w:t>
-      </w:r>
-      <w:r>
-        <w:t>. After a few such mutations</w:t>
-      </w:r>
-      <w:r>
-        <w:t>, the order is completely shuffled from what the header row</w:t>
-      </w:r>
-      <w:r>
-        <w:t xml:space="preserve"> says the </w:t>
-      </w:r>
-      <w:r>
-        <w:t>column should mean. The column ordering is however fixed within</w:t>
+        <w:t xml:space="preserve"> within</w:t>
       </w:r>
       <w:r>
         <w:t xml:space="preserve"> </w:t>

</xml_diff>